<commit_message>
Update Assignment #6 Completion Report.docx
</commit_message>
<xml_diff>
--- a/Advanced Technical Writing/WEEK 10/Assignment #6 Completion Report.docx
+++ b/Advanced Technical Writing/WEEK 10/Assignment #6 Completion Report.docx
@@ -256,7 +256,7 @@
           <w:sz w:val="24"/>
           <w:szCs w:val="24"/>
         </w:rPr>
-        <w:t xml:space="preserve"> </w:t>
+        <w:t xml:space="preserve"> 3</w:t>
       </w:r>
       <w:r>
         <w:rPr>
@@ -265,7 +265,36 @@
           <w:sz w:val="24"/>
           <w:szCs w:val="24"/>
         </w:rPr>
-        <w:t>3</w:t>
+        <w:t>)</w:t>
+      </w:r>
+    </w:p>
+    <w:p>
+      <w:pPr>
+        <w:spacing w:line="240" w:lineRule="auto"/>
+        <w:rPr>
+          <w:rFonts w:cstheme="minorHAnsi"/>
+          <w:b/>
+          <w:sz w:val="28"/>
+          <w:szCs w:val="28"/>
+        </w:rPr>
+      </w:pPr>
+      <w:r>
+        <w:rPr>
+          <w:rFonts w:cstheme="minorHAnsi"/>
+          <w:b/>
+          <w:sz w:val="28"/>
+          <w:szCs w:val="28"/>
+        </w:rPr>
+        <w:t>2. Executive Summary</w:t>
+      </w:r>
+      <w:r>
+        <w:rPr>
+          <w:rFonts w:cstheme="minorHAnsi"/>
+          <w:b/>
+          <w:sz w:val="28"/>
+          <w:szCs w:val="28"/>
+        </w:rPr>
+        <w:t xml:space="preserve"> </w:t>
       </w:r>
       <w:r>
         <w:rPr>
@@ -274,36 +303,7 @@
           <w:sz w:val="24"/>
           <w:szCs w:val="24"/>
         </w:rPr>
-        <w:t>)</w:t>
-      </w:r>
-    </w:p>
-    <w:p>
-      <w:pPr>
-        <w:spacing w:line="240" w:lineRule="auto"/>
-        <w:rPr>
-          <w:rFonts w:cstheme="minorHAnsi"/>
-          <w:b/>
-          <w:sz w:val="28"/>
-          <w:szCs w:val="28"/>
-        </w:rPr>
-      </w:pPr>
-      <w:r>
-        <w:rPr>
-          <w:rFonts w:cstheme="minorHAnsi"/>
-          <w:b/>
-          <w:sz w:val="28"/>
-          <w:szCs w:val="28"/>
-        </w:rPr>
-        <w:t>2. Executive Summary</w:t>
-      </w:r>
-      <w:r>
-        <w:rPr>
-          <w:rFonts w:cstheme="minorHAnsi"/>
-          <w:b/>
-          <w:sz w:val="28"/>
-          <w:szCs w:val="28"/>
-        </w:rPr>
-        <w:t xml:space="preserve"> </w:t>
+        <w:t>(pg.</w:t>
       </w:r>
       <w:r>
         <w:rPr>
@@ -312,7 +312,7 @@
           <w:sz w:val="24"/>
           <w:szCs w:val="24"/>
         </w:rPr>
-        <w:t>(pg.</w:t>
+        <w:t xml:space="preserve"> 4</w:t>
       </w:r>
       <w:r>
         <w:rPr>
@@ -321,6 +321,44 @@
           <w:sz w:val="24"/>
           <w:szCs w:val="24"/>
         </w:rPr>
+        <w:t>)</w:t>
+      </w:r>
+    </w:p>
+    <w:p>
+      <w:pPr>
+        <w:spacing w:line="240" w:lineRule="auto"/>
+        <w:rPr>
+          <w:rFonts w:cstheme="minorHAnsi"/>
+          <w:b/>
+          <w:sz w:val="28"/>
+          <w:szCs w:val="28"/>
+        </w:rPr>
+      </w:pPr>
+      <w:r>
+        <w:rPr>
+          <w:rFonts w:cstheme="minorHAnsi"/>
+          <w:b/>
+          <w:sz w:val="28"/>
+          <w:szCs w:val="28"/>
+        </w:rPr>
+        <w:t xml:space="preserve">3. </w:t>
+      </w:r>
+      <w:r>
+        <w:rPr>
+          <w:rFonts w:cstheme="minorHAnsi"/>
+          <w:b/>
+          <w:sz w:val="28"/>
+          <w:szCs w:val="28"/>
+        </w:rPr>
+        <w:t>Introduction</w:t>
+      </w:r>
+      <w:r>
+        <w:rPr>
+          <w:rFonts w:cstheme="minorHAnsi"/>
+          <w:b/>
+          <w:sz w:val="28"/>
+          <w:szCs w:val="28"/>
+        </w:rPr>
         <w:t xml:space="preserve"> </w:t>
       </w:r>
       <w:r>
@@ -330,7 +368,7 @@
           <w:sz w:val="24"/>
           <w:szCs w:val="24"/>
         </w:rPr>
-        <w:t>4</w:t>
+        <w:t>(pg.</w:t>
       </w:r>
       <w:r>
         <w:rPr>
@@ -339,45 +377,7 @@
           <w:sz w:val="24"/>
           <w:szCs w:val="24"/>
         </w:rPr>
-        <w:t>)</w:t>
-      </w:r>
-    </w:p>
-    <w:p>
-      <w:pPr>
-        <w:spacing w:line="240" w:lineRule="auto"/>
-        <w:rPr>
-          <w:rFonts w:cstheme="minorHAnsi"/>
-          <w:b/>
-          <w:sz w:val="28"/>
-          <w:szCs w:val="28"/>
-        </w:rPr>
-      </w:pPr>
-      <w:r>
-        <w:rPr>
-          <w:rFonts w:cstheme="minorHAnsi"/>
-          <w:b/>
-          <w:sz w:val="28"/>
-          <w:szCs w:val="28"/>
-        </w:rPr>
-        <w:t xml:space="preserve">3. </w:t>
-      </w:r>
-      <w:r>
-        <w:rPr>
-          <w:rFonts w:cstheme="minorHAnsi"/>
-          <w:b/>
-          <w:sz w:val="28"/>
-          <w:szCs w:val="28"/>
-        </w:rPr>
-        <w:t>Introduction</w:t>
-      </w:r>
-      <w:r>
-        <w:rPr>
-          <w:rFonts w:cstheme="minorHAnsi"/>
-          <w:b/>
-          <w:sz w:val="28"/>
-          <w:szCs w:val="28"/>
-        </w:rPr>
-        <w:t xml:space="preserve"> </w:t>
+        <w:t xml:space="preserve"> 5</w:t>
       </w:r>
       <w:r>
         <w:rPr>
@@ -386,7 +386,45 @@
           <w:sz w:val="24"/>
           <w:szCs w:val="24"/>
         </w:rPr>
-        <w:t>(pg.</w:t>
+        <w:t>)</w:t>
+      </w:r>
+    </w:p>
+    <w:p>
+      <w:pPr>
+        <w:spacing w:line="240" w:lineRule="auto"/>
+        <w:rPr>
+          <w:rFonts w:cstheme="minorHAnsi"/>
+          <w:b/>
+          <w:sz w:val="28"/>
+          <w:szCs w:val="28"/>
+        </w:rPr>
+      </w:pPr>
+      <w:r>
+        <w:rPr>
+          <w:rFonts w:cstheme="minorHAnsi"/>
+          <w:b/>
+          <w:sz w:val="28"/>
+          <w:szCs w:val="28"/>
+        </w:rPr>
+        <w:t>4</w:t>
+      </w:r>
+      <w:r>
+        <w:rPr>
+          <w:rFonts w:cstheme="minorHAnsi"/>
+          <w:b/>
+          <w:sz w:val="28"/>
+          <w:szCs w:val="28"/>
+        </w:rPr>
+        <w:t>. Project Scope</w:t>
+      </w:r>
+      <w:r>
+        <w:rPr>
+          <w:rFonts w:cstheme="minorHAnsi"/>
+          <w:b/>
+          <w:sz w:val="28"/>
+          <w:szCs w:val="28"/>
+        </w:rPr>
+        <w:t xml:space="preserve"> </w:t>
       </w:r>
       <w:r>
         <w:rPr>
@@ -395,7 +433,7 @@
           <w:sz w:val="24"/>
           <w:szCs w:val="24"/>
         </w:rPr>
-        <w:t xml:space="preserve"> </w:t>
+        <w:t>(pg.</w:t>
       </w:r>
       <w:r>
         <w:rPr>
@@ -404,7 +442,7 @@
           <w:sz w:val="24"/>
           <w:szCs w:val="24"/>
         </w:rPr>
-        <w:t>5</w:t>
+        <w:t xml:space="preserve"> 6</w:t>
       </w:r>
       <w:r>
         <w:rPr>
@@ -433,16 +471,34 @@
           <w:sz w:val="28"/>
           <w:szCs w:val="28"/>
         </w:rPr>
-        <w:t>4</w:t>
-      </w:r>
-      <w:r>
-        <w:rPr>
-          <w:rFonts w:cstheme="minorHAnsi"/>
-          <w:b/>
-          <w:sz w:val="28"/>
-          <w:szCs w:val="28"/>
-        </w:rPr>
-        <w:t>. Project Scope</w:t>
+        <w:t>5</w:t>
+      </w:r>
+      <w:r>
+        <w:rPr>
+          <w:rFonts w:cstheme="minorHAnsi"/>
+          <w:b/>
+          <w:sz w:val="28"/>
+          <w:szCs w:val="28"/>
+        </w:rPr>
+        <w:t xml:space="preserve">. </w:t>
+      </w:r>
+      <w:r>
+        <w:rPr>
+          <w:rFonts w:cstheme="minorHAnsi"/>
+          <w:b/>
+          <w:sz w:val="28"/>
+          <w:szCs w:val="28"/>
+        </w:rPr>
+        <w:t xml:space="preserve">Inquiry </w:t>
+      </w:r>
+      <w:r>
+        <w:rPr>
+          <w:rFonts w:cstheme="minorHAnsi"/>
+          <w:b/>
+          <w:sz w:val="28"/>
+          <w:szCs w:val="28"/>
+        </w:rPr>
+        <w:t>Methods</w:t>
       </w:r>
       <w:r>
         <w:rPr>
@@ -460,7 +516,7 @@
           <w:sz w:val="24"/>
           <w:szCs w:val="24"/>
         </w:rPr>
-        <w:t>(pg.</w:t>
+        <w:t>(pgs.</w:t>
       </w:r>
       <w:r>
         <w:rPr>
@@ -478,7 +534,7 @@
           <w:sz w:val="24"/>
           <w:szCs w:val="24"/>
         </w:rPr>
-        <w:t>6</w:t>
+        <w:t>7 – 10</w:t>
       </w:r>
       <w:r>
         <w:rPr>
@@ -493,19 +549,20 @@
     <w:p>
       <w:pPr>
         <w:spacing w:line="240" w:lineRule="auto"/>
-        <w:rPr>
-          <w:rFonts w:cstheme="minorHAnsi"/>
-          <w:b/>
-          <w:sz w:val="28"/>
-          <w:szCs w:val="28"/>
-        </w:rPr>
-      </w:pPr>
-      <w:r>
-        <w:rPr>
-          <w:rFonts w:cstheme="minorHAnsi"/>
-          <w:b/>
-          <w:sz w:val="28"/>
-          <w:szCs w:val="28"/>
+        <w:ind w:firstLine="270"/>
+        <w:rPr>
+          <w:rFonts w:cstheme="minorHAnsi"/>
+          <w:b/>
+          <w:sz w:val="24"/>
+          <w:szCs w:val="24"/>
+        </w:rPr>
+      </w:pPr>
+      <w:r>
+        <w:rPr>
+          <w:rFonts w:cstheme="minorHAnsi"/>
+          <w:b/>
+          <w:sz w:val="24"/>
+          <w:szCs w:val="24"/>
         </w:rPr>
         <w:t>5</w:t>
       </w:r>
@@ -513,37 +570,19 @@
         <w:rPr>
           <w:rFonts w:cstheme="minorHAnsi"/>
           <w:b/>
-          <w:sz w:val="28"/>
-          <w:szCs w:val="28"/>
-        </w:rPr>
-        <w:t xml:space="preserve">. </w:t>
-      </w:r>
-      <w:r>
-        <w:rPr>
-          <w:rFonts w:cstheme="minorHAnsi"/>
-          <w:b/>
-          <w:sz w:val="28"/>
-          <w:szCs w:val="28"/>
-        </w:rPr>
-        <w:t xml:space="preserve">Inquiry </w:t>
-      </w:r>
-      <w:r>
-        <w:rPr>
-          <w:rFonts w:cstheme="minorHAnsi"/>
-          <w:b/>
-          <w:sz w:val="28"/>
-          <w:szCs w:val="28"/>
-        </w:rPr>
-        <w:t>Methods</w:t>
-      </w:r>
-      <w:r>
-        <w:rPr>
-          <w:rFonts w:cstheme="minorHAnsi"/>
-          <w:b/>
-          <w:sz w:val="28"/>
-          <w:szCs w:val="28"/>
-        </w:rPr>
-        <w:t xml:space="preserve"> </w:t>
+          <w:sz w:val="24"/>
+          <w:szCs w:val="24"/>
+        </w:rPr>
+        <w:t>.1</w:t>
+      </w:r>
+      <w:r>
+        <w:rPr>
+          <w:rFonts w:cstheme="minorHAnsi"/>
+          <w:b/>
+          <w:sz w:val="24"/>
+          <w:szCs w:val="24"/>
+        </w:rPr>
+        <w:t xml:space="preserve"> - </w:t>
       </w:r>
       <w:r>
         <w:rPr>
@@ -552,7 +591,46 @@
           <w:sz w:val="24"/>
           <w:szCs w:val="24"/>
         </w:rPr>
-        <w:t>(pgs.</w:t>
+        <w:t>Use Cases</w:t>
+      </w:r>
+    </w:p>
+    <w:p>
+      <w:pPr>
+        <w:spacing w:line="240" w:lineRule="auto"/>
+        <w:ind w:firstLine="270"/>
+        <w:rPr>
+          <w:rFonts w:cstheme="minorHAnsi"/>
+          <w:b/>
+          <w:sz w:val="24"/>
+          <w:szCs w:val="24"/>
+        </w:rPr>
+      </w:pPr>
+      <w:r>
+        <w:rPr>
+          <w:rFonts w:cstheme="minorHAnsi"/>
+          <w:b/>
+          <w:sz w:val="24"/>
+          <w:szCs w:val="24"/>
+        </w:rPr>
+        <w:t>5</w:t>
+      </w:r>
+      <w:r>
+        <w:rPr>
+          <w:rFonts w:cstheme="minorHAnsi"/>
+          <w:b/>
+          <w:sz w:val="24"/>
+          <w:szCs w:val="24"/>
+        </w:rPr>
+        <w:t>.2</w:t>
+      </w:r>
+      <w:r>
+        <w:rPr>
+          <w:rFonts w:cstheme="minorHAnsi"/>
+          <w:b/>
+          <w:sz w:val="24"/>
+          <w:szCs w:val="24"/>
+        </w:rPr>
+        <w:t xml:space="preserve"> - </w:t>
       </w:r>
       <w:r>
         <w:rPr>
@@ -561,7 +639,46 @@
           <w:sz w:val="24"/>
           <w:szCs w:val="24"/>
         </w:rPr>
-        <w:t xml:space="preserve"> </w:t>
+        <w:t>Data Flows</w:t>
+      </w:r>
+    </w:p>
+    <w:p>
+      <w:pPr>
+        <w:spacing w:line="240" w:lineRule="auto"/>
+        <w:ind w:firstLine="270"/>
+        <w:rPr>
+          <w:rFonts w:cstheme="minorHAnsi"/>
+          <w:b/>
+          <w:sz w:val="24"/>
+          <w:szCs w:val="24"/>
+        </w:rPr>
+      </w:pPr>
+      <w:r>
+        <w:rPr>
+          <w:rFonts w:cstheme="minorHAnsi"/>
+          <w:b/>
+          <w:sz w:val="24"/>
+          <w:szCs w:val="24"/>
+        </w:rPr>
+        <w:t>5</w:t>
+      </w:r>
+      <w:r>
+        <w:rPr>
+          <w:rFonts w:cstheme="minorHAnsi"/>
+          <w:b/>
+          <w:sz w:val="24"/>
+          <w:szCs w:val="24"/>
+        </w:rPr>
+        <w:t>.3</w:t>
+      </w:r>
+      <w:r>
+        <w:rPr>
+          <w:rFonts w:cstheme="minorHAnsi"/>
+          <w:b/>
+          <w:sz w:val="24"/>
+          <w:szCs w:val="24"/>
+        </w:rPr>
+        <w:t xml:space="preserve"> - </w:t>
       </w:r>
       <w:r>
         <w:rPr>
@@ -570,7 +687,46 @@
           <w:sz w:val="24"/>
           <w:szCs w:val="24"/>
         </w:rPr>
-        <w:t>7 – 10</w:t>
+        <w:t>Entity Relationships</w:t>
+      </w:r>
+    </w:p>
+    <w:p>
+      <w:pPr>
+        <w:spacing w:line="240" w:lineRule="auto"/>
+        <w:ind w:firstLine="270"/>
+        <w:rPr>
+          <w:rFonts w:cstheme="minorHAnsi"/>
+          <w:b/>
+          <w:sz w:val="24"/>
+          <w:szCs w:val="24"/>
+        </w:rPr>
+      </w:pPr>
+      <w:r>
+        <w:rPr>
+          <w:rFonts w:cstheme="minorHAnsi"/>
+          <w:b/>
+          <w:sz w:val="24"/>
+          <w:szCs w:val="24"/>
+        </w:rPr>
+        <w:t>5</w:t>
+      </w:r>
+      <w:r>
+        <w:rPr>
+          <w:rFonts w:cstheme="minorHAnsi"/>
+          <w:b/>
+          <w:sz w:val="24"/>
+          <w:szCs w:val="24"/>
+        </w:rPr>
+        <w:t>.4</w:t>
+      </w:r>
+      <w:r>
+        <w:rPr>
+          <w:rFonts w:cstheme="minorHAnsi"/>
+          <w:b/>
+          <w:sz w:val="24"/>
+          <w:szCs w:val="24"/>
+        </w:rPr>
+        <w:t xml:space="preserve"> - </w:t>
       </w:r>
       <w:r>
         <w:rPr>
@@ -579,46 +735,72 @@
           <w:sz w:val="24"/>
           <w:szCs w:val="24"/>
         </w:rPr>
-        <w:t>)</w:t>
-      </w:r>
-    </w:p>
-    <w:p>
-      <w:pPr>
-        <w:spacing w:line="240" w:lineRule="auto"/>
-        <w:ind w:firstLine="270"/>
-        <w:rPr>
-          <w:rFonts w:cstheme="minorHAnsi"/>
-          <w:b/>
-          <w:sz w:val="24"/>
-          <w:szCs w:val="24"/>
-        </w:rPr>
-      </w:pPr>
-      <w:r>
-        <w:rPr>
-          <w:rFonts w:cstheme="minorHAnsi"/>
-          <w:b/>
-          <w:sz w:val="24"/>
-          <w:szCs w:val="24"/>
-        </w:rPr>
-        <w:t>5</w:t>
-      </w:r>
-      <w:r>
-        <w:rPr>
-          <w:rFonts w:cstheme="minorHAnsi"/>
-          <w:b/>
-          <w:sz w:val="24"/>
-          <w:szCs w:val="24"/>
-        </w:rPr>
-        <w:t>.1</w:t>
-      </w:r>
-      <w:r>
-        <w:rPr>
-          <w:rFonts w:cstheme="minorHAnsi"/>
-          <w:b/>
-          <w:sz w:val="24"/>
-          <w:szCs w:val="24"/>
-        </w:rPr>
-        <w:t xml:space="preserve"> - </w:t>
+        <w:t>Structure Design</w:t>
+      </w:r>
+    </w:p>
+    <w:p>
+      <w:pPr>
+        <w:spacing w:line="240" w:lineRule="auto"/>
+        <w:rPr>
+          <w:rFonts w:cstheme="minorHAnsi"/>
+          <w:b/>
+          <w:sz w:val="28"/>
+          <w:szCs w:val="28"/>
+        </w:rPr>
+      </w:pPr>
+      <w:r>
+        <w:rPr>
+          <w:rFonts w:cstheme="minorHAnsi"/>
+          <w:b/>
+          <w:sz w:val="28"/>
+          <w:szCs w:val="28"/>
+        </w:rPr>
+        <w:t>6</w:t>
+      </w:r>
+      <w:r>
+        <w:rPr>
+          <w:rFonts w:cstheme="minorHAnsi"/>
+          <w:b/>
+          <w:sz w:val="28"/>
+          <w:szCs w:val="28"/>
+        </w:rPr>
+        <w:t xml:space="preserve">. </w:t>
+      </w:r>
+      <w:r>
+        <w:rPr>
+          <w:rFonts w:cstheme="minorHAnsi"/>
+          <w:b/>
+          <w:sz w:val="28"/>
+          <w:szCs w:val="28"/>
+        </w:rPr>
+        <w:t>Inquiry</w:t>
+      </w:r>
+      <w:r>
+        <w:rPr>
+          <w:rFonts w:cstheme="minorHAnsi"/>
+          <w:b/>
+          <w:sz w:val="28"/>
+          <w:szCs w:val="28"/>
+        </w:rPr>
+        <w:t xml:space="preserve"> </w:t>
+      </w:r>
+      <w:r>
+        <w:rPr>
+          <w:rFonts w:cstheme="minorHAnsi"/>
+          <w:b/>
+          <w:sz w:val="28"/>
+          <w:szCs w:val="28"/>
+        </w:rPr>
+        <w:t>Findings</w:t>
+      </w:r>
+      <w:r>
+        <w:rPr>
+          <w:rFonts w:cstheme="minorHAnsi"/>
+          <w:b/>
+          <w:sz w:val="28"/>
+          <w:szCs w:val="28"/>
+        </w:rPr>
+        <w:t xml:space="preserve"> </w:t>
       </w:r>
       <w:r>
         <w:rPr>
@@ -627,46 +809,7 @@
           <w:sz w:val="24"/>
           <w:szCs w:val="24"/>
         </w:rPr>
-        <w:t>Use Cases</w:t>
-      </w:r>
-    </w:p>
-    <w:p>
-      <w:pPr>
-        <w:spacing w:line="240" w:lineRule="auto"/>
-        <w:ind w:firstLine="270"/>
-        <w:rPr>
-          <w:rFonts w:cstheme="minorHAnsi"/>
-          <w:b/>
-          <w:sz w:val="24"/>
-          <w:szCs w:val="24"/>
-        </w:rPr>
-      </w:pPr>
-      <w:r>
-        <w:rPr>
-          <w:rFonts w:cstheme="minorHAnsi"/>
-          <w:b/>
-          <w:sz w:val="24"/>
-          <w:szCs w:val="24"/>
-        </w:rPr>
-        <w:t>5</w:t>
-      </w:r>
-      <w:r>
-        <w:rPr>
-          <w:rFonts w:cstheme="minorHAnsi"/>
-          <w:b/>
-          <w:sz w:val="24"/>
-          <w:szCs w:val="24"/>
-        </w:rPr>
-        <w:t>.2</w:t>
-      </w:r>
-      <w:r>
-        <w:rPr>
-          <w:rFonts w:cstheme="minorHAnsi"/>
-          <w:b/>
-          <w:sz w:val="24"/>
-          <w:szCs w:val="24"/>
-        </w:rPr>
-        <w:t xml:space="preserve"> - </w:t>
+        <w:t>(pg.</w:t>
       </w:r>
       <w:r>
         <w:rPr>
@@ -675,46 +818,7 @@
           <w:sz w:val="24"/>
           <w:szCs w:val="24"/>
         </w:rPr>
-        <w:t>Data Flows</w:t>
-      </w:r>
-    </w:p>
-    <w:p>
-      <w:pPr>
-        <w:spacing w:line="240" w:lineRule="auto"/>
-        <w:ind w:firstLine="270"/>
-        <w:rPr>
-          <w:rFonts w:cstheme="minorHAnsi"/>
-          <w:b/>
-          <w:sz w:val="24"/>
-          <w:szCs w:val="24"/>
-        </w:rPr>
-      </w:pPr>
-      <w:r>
-        <w:rPr>
-          <w:rFonts w:cstheme="minorHAnsi"/>
-          <w:b/>
-          <w:sz w:val="24"/>
-          <w:szCs w:val="24"/>
-        </w:rPr>
-        <w:t>5</w:t>
-      </w:r>
-      <w:r>
-        <w:rPr>
-          <w:rFonts w:cstheme="minorHAnsi"/>
-          <w:b/>
-          <w:sz w:val="24"/>
-          <w:szCs w:val="24"/>
-        </w:rPr>
-        <w:t>.3</w:t>
-      </w:r>
-      <w:r>
-        <w:rPr>
-          <w:rFonts w:cstheme="minorHAnsi"/>
-          <w:b/>
-          <w:sz w:val="24"/>
-          <w:szCs w:val="24"/>
-        </w:rPr>
-        <w:t xml:space="preserve"> - </w:t>
+        <w:t xml:space="preserve"> 11</w:t>
       </w:r>
       <w:r>
         <w:rPr>
@@ -723,7 +827,7 @@
           <w:sz w:val="24"/>
           <w:szCs w:val="24"/>
         </w:rPr>
-        <w:t>Entity Relationships</w:t>
+        <w:t>)</w:t>
       </w:r>
     </w:p>
     <w:p>
@@ -744,7 +848,7 @@
           <w:sz w:val="24"/>
           <w:szCs w:val="24"/>
         </w:rPr>
-        <w:t>5</w:t>
+        <w:t>6</w:t>
       </w:r>
       <w:r>
         <w:rPr>
@@ -753,7 +857,7 @@
           <w:sz w:val="24"/>
           <w:szCs w:val="24"/>
         </w:rPr>
-        <w:t>.4</w:t>
+        <w:t>.</w:t>
       </w:r>
       <w:r>
         <w:rPr>
@@ -762,7 +866,25 @@
           <w:sz w:val="24"/>
           <w:szCs w:val="24"/>
         </w:rPr>
-        <w:t xml:space="preserve"> - </w:t>
+        <w:t>1</w:t>
+      </w:r>
+      <w:r>
+        <w:rPr>
+          <w:rFonts w:cstheme="minorHAnsi"/>
+          <w:b/>
+          <w:sz w:val="24"/>
+          <w:szCs w:val="24"/>
+        </w:rPr>
+        <w:t xml:space="preserve"> </w:t>
+      </w:r>
+      <w:r>
+        <w:rPr>
+          <w:rFonts w:cstheme="minorHAnsi"/>
+          <w:b/>
+          <w:sz w:val="24"/>
+          <w:szCs w:val="24"/>
+        </w:rPr>
+        <w:t xml:space="preserve">- </w:t>
       </w:r>
       <w:r>
         <w:rPr>
@@ -771,63 +893,36 @@
           <w:sz w:val="24"/>
           <w:szCs w:val="24"/>
         </w:rPr>
-        <w:t>Structure Design</w:t>
-      </w:r>
-    </w:p>
-    <w:p>
-      <w:pPr>
-        <w:spacing w:line="240" w:lineRule="auto"/>
-        <w:rPr>
-          <w:rFonts w:cstheme="minorHAnsi"/>
-          <w:b/>
-          <w:sz w:val="28"/>
-          <w:szCs w:val="28"/>
-        </w:rPr>
-      </w:pPr>
-      <w:r>
-        <w:rPr>
-          <w:rFonts w:cstheme="minorHAnsi"/>
-          <w:b/>
-          <w:sz w:val="28"/>
-          <w:szCs w:val="28"/>
-        </w:rPr>
-        <w:t>6</w:t>
-      </w:r>
-      <w:r>
-        <w:rPr>
-          <w:rFonts w:cstheme="minorHAnsi"/>
-          <w:b/>
-          <w:sz w:val="28"/>
-          <w:szCs w:val="28"/>
-        </w:rPr>
-        <w:t xml:space="preserve">. </w:t>
-      </w:r>
-      <w:r>
-        <w:rPr>
-          <w:rFonts w:cstheme="minorHAnsi"/>
-          <w:b/>
-          <w:sz w:val="28"/>
-          <w:szCs w:val="28"/>
-        </w:rPr>
-        <w:t>Inquiry</w:t>
-      </w:r>
-      <w:r>
-        <w:rPr>
-          <w:rFonts w:cstheme="minorHAnsi"/>
-          <w:b/>
-          <w:sz w:val="28"/>
-          <w:szCs w:val="28"/>
-        </w:rPr>
-        <w:t xml:space="preserve"> </w:t>
-      </w:r>
-      <w:r>
-        <w:rPr>
-          <w:rFonts w:cstheme="minorHAnsi"/>
-          <w:b/>
-          <w:sz w:val="28"/>
-          <w:szCs w:val="28"/>
-        </w:rPr>
-        <w:t>Findings</w:t>
+        <w:t>Requirements for Project Design</w:t>
+      </w:r>
+    </w:p>
+    <w:p>
+      <w:pPr>
+        <w:spacing w:line="240" w:lineRule="auto"/>
+        <w:rPr>
+          <w:rFonts w:cstheme="minorHAnsi"/>
+          <w:b/>
+          <w:sz w:val="28"/>
+          <w:szCs w:val="28"/>
+        </w:rPr>
+      </w:pPr>
+      <w:r>
+        <w:rPr>
+          <w:rFonts w:cstheme="minorHAnsi"/>
+          <w:b/>
+          <w:sz w:val="28"/>
+          <w:szCs w:val="28"/>
+        </w:rPr>
+        <w:t>7</w:t>
+      </w:r>
+      <w:r>
+        <w:rPr>
+          <w:rFonts w:cstheme="minorHAnsi"/>
+          <w:b/>
+          <w:sz w:val="28"/>
+          <w:szCs w:val="28"/>
+        </w:rPr>
+        <w:t>. Project Challenges</w:t>
       </w:r>
       <w:r>
         <w:rPr>
@@ -854,7 +949,7 @@
           <w:sz w:val="24"/>
           <w:szCs w:val="24"/>
         </w:rPr>
-        <w:t xml:space="preserve"> </w:t>
+        <w:t xml:space="preserve"> 12</w:t>
       </w:r>
       <w:r>
         <w:rPr>
@@ -863,73 +958,45 @@
           <w:sz w:val="24"/>
           <w:szCs w:val="24"/>
         </w:rPr>
-        <w:t>11</w:t>
-      </w:r>
-      <w:r>
+        <w:t>)</w:t>
+      </w:r>
+    </w:p>
+    <w:p>
+      <w:pPr>
+        <w:spacing w:line="240" w:lineRule="auto"/>
         <w:rPr>
           <w:rFonts w:cstheme="minorHAnsi"/>
           <w:bCs/>
           <w:sz w:val="24"/>
           <w:szCs w:val="24"/>
         </w:rPr>
-        <w:t>)</w:t>
-      </w:r>
-    </w:p>
-    <w:p>
-      <w:pPr>
-        <w:spacing w:line="240" w:lineRule="auto"/>
-        <w:ind w:firstLine="270"/>
-        <w:rPr>
-          <w:rFonts w:cstheme="minorHAnsi"/>
-          <w:b/>
-          <w:sz w:val="24"/>
-          <w:szCs w:val="24"/>
-        </w:rPr>
-      </w:pPr>
-      <w:r>
-        <w:rPr>
-          <w:rFonts w:cstheme="minorHAnsi"/>
-          <w:b/>
-          <w:sz w:val="24"/>
-          <w:szCs w:val="24"/>
-        </w:rPr>
-        <w:t>6</w:t>
-      </w:r>
-      <w:r>
-        <w:rPr>
-          <w:rFonts w:cstheme="minorHAnsi"/>
-          <w:b/>
-          <w:sz w:val="24"/>
-          <w:szCs w:val="24"/>
-        </w:rPr>
-        <w:t>.</w:t>
-      </w:r>
-      <w:r>
-        <w:rPr>
-          <w:rFonts w:cstheme="minorHAnsi"/>
-          <w:b/>
-          <w:sz w:val="24"/>
-          <w:szCs w:val="24"/>
-        </w:rPr>
-        <w:t>1</w:t>
-      </w:r>
-      <w:r>
-        <w:rPr>
-          <w:rFonts w:cstheme="minorHAnsi"/>
-          <w:b/>
-          <w:sz w:val="24"/>
-          <w:szCs w:val="24"/>
+      </w:pPr>
+      <w:r>
+        <w:rPr>
+          <w:rFonts w:cstheme="minorHAnsi"/>
+          <w:b/>
+          <w:sz w:val="28"/>
+          <w:szCs w:val="28"/>
+        </w:rPr>
+        <w:t>8</w:t>
+      </w:r>
+      <w:r>
+        <w:rPr>
+          <w:rFonts w:cstheme="minorHAnsi"/>
+          <w:b/>
+          <w:sz w:val="28"/>
+          <w:szCs w:val="28"/>
+        </w:rPr>
+        <w:t>. Conclusion</w:t>
+      </w:r>
+      <w:r>
+        <w:rPr>
+          <w:rFonts w:cstheme="minorHAnsi"/>
+          <w:b/>
+          <w:sz w:val="28"/>
+          <w:szCs w:val="28"/>
         </w:rPr>
         <w:t xml:space="preserve"> </w:t>
-      </w:r>
-      <w:r>
-        <w:rPr>
-          <w:rFonts w:cstheme="minorHAnsi"/>
-          <w:b/>
-          <w:sz w:val="24"/>
-          <w:szCs w:val="24"/>
-        </w:rPr>
-        <w:t xml:space="preserve">- </w:t>
       </w:r>
       <w:r>
         <w:rPr>
@@ -938,45 +1005,7 @@
           <w:sz w:val="24"/>
           <w:szCs w:val="24"/>
         </w:rPr>
-        <w:t>Requirements for Project Design</w:t>
-      </w:r>
-    </w:p>
-    <w:p>
-      <w:pPr>
-        <w:spacing w:line="240" w:lineRule="auto"/>
-        <w:rPr>
-          <w:rFonts w:cstheme="minorHAnsi"/>
-          <w:b/>
-          <w:sz w:val="28"/>
-          <w:szCs w:val="28"/>
-        </w:rPr>
-      </w:pPr>
-      <w:r>
-        <w:rPr>
-          <w:rFonts w:cstheme="minorHAnsi"/>
-          <w:b/>
-          <w:sz w:val="28"/>
-          <w:szCs w:val="28"/>
-        </w:rPr>
-        <w:t>7</w:t>
-      </w:r>
-      <w:r>
-        <w:rPr>
-          <w:rFonts w:cstheme="minorHAnsi"/>
-          <w:b/>
-          <w:sz w:val="28"/>
-          <w:szCs w:val="28"/>
-        </w:rPr>
-        <w:t>. Project Challenges</w:t>
-      </w:r>
-      <w:r>
-        <w:rPr>
-          <w:rFonts w:cstheme="minorHAnsi"/>
-          <w:b/>
-          <w:sz w:val="28"/>
-          <w:szCs w:val="28"/>
-        </w:rPr>
-        <w:t xml:space="preserve"> </w:t>
+        <w:t>(pg.</w:t>
       </w:r>
       <w:r>
         <w:rPr>
@@ -985,7 +1014,7 @@
           <w:sz w:val="24"/>
           <w:szCs w:val="24"/>
         </w:rPr>
-        <w:t>(pg.</w:t>
+        <w:t xml:space="preserve"> </w:t>
       </w:r>
       <w:r>
         <w:rPr>
@@ -994,7 +1023,7 @@
           <w:sz w:val="24"/>
           <w:szCs w:val="24"/>
         </w:rPr>
-        <w:t xml:space="preserve"> </w:t>
+        <w:t>13</w:t>
       </w:r>
       <w:r>
         <w:rPr>
@@ -1003,7 +1032,36 @@
           <w:sz w:val="24"/>
           <w:szCs w:val="24"/>
         </w:rPr>
-        <w:t>12</w:t>
+        <w:t>)</w:t>
+      </w:r>
+    </w:p>
+    <w:p>
+      <w:pPr>
+        <w:spacing w:line="240" w:lineRule="auto"/>
+        <w:rPr>
+          <w:rFonts w:cstheme="minorHAnsi"/>
+          <w:b/>
+          <w:sz w:val="28"/>
+          <w:szCs w:val="28"/>
+        </w:rPr>
+      </w:pPr>
+      <w:r>
+        <w:rPr>
+          <w:rFonts w:cstheme="minorHAnsi"/>
+          <w:b/>
+          <w:sz w:val="28"/>
+          <w:szCs w:val="28"/>
+        </w:rPr>
+        <w:t>9.</w:t>
+      </w:r>
+      <w:r>
+        <w:rPr>
+          <w:rFonts w:cstheme="minorHAnsi"/>
+          <w:b/>
+          <w:sz w:val="28"/>
+          <w:szCs w:val="28"/>
+        </w:rPr>
+        <w:t xml:space="preserve"> Appendix A </w:t>
       </w:r>
       <w:r>
         <w:rPr>
@@ -1012,45 +1070,16 @@
           <w:sz w:val="24"/>
           <w:szCs w:val="24"/>
         </w:rPr>
-        <w:t>)</w:t>
-      </w:r>
-    </w:p>
-    <w:p>
-      <w:pPr>
-        <w:spacing w:line="240" w:lineRule="auto"/>
+        <w:t>(pg</w:t>
+      </w:r>
+      <w:r>
         <w:rPr>
           <w:rFonts w:cstheme="minorHAnsi"/>
           <w:bCs/>
           <w:sz w:val="24"/>
           <w:szCs w:val="24"/>
         </w:rPr>
-      </w:pPr>
-      <w:r>
-        <w:rPr>
-          <w:rFonts w:cstheme="minorHAnsi"/>
-          <w:b/>
-          <w:sz w:val="28"/>
-          <w:szCs w:val="28"/>
-        </w:rPr>
-        <w:t>8</w:t>
-      </w:r>
-      <w:r>
-        <w:rPr>
-          <w:rFonts w:cstheme="minorHAnsi"/>
-          <w:b/>
-          <w:sz w:val="28"/>
-          <w:szCs w:val="28"/>
-        </w:rPr>
-        <w:t>. Conclusion</w:t>
-      </w:r>
-      <w:r>
-        <w:rPr>
-          <w:rFonts w:cstheme="minorHAnsi"/>
-          <w:b/>
-          <w:sz w:val="28"/>
-          <w:szCs w:val="28"/>
-        </w:rPr>
-        <w:t xml:space="preserve"> </w:t>
+        <w:t>s</w:t>
       </w:r>
       <w:r>
         <w:rPr>
@@ -1059,7 +1088,7 @@
           <w:sz w:val="24"/>
           <w:szCs w:val="24"/>
         </w:rPr>
-        <w:t>(pg.</w:t>
+        <w:t>.</w:t>
       </w:r>
       <w:r>
         <w:rPr>
@@ -1077,7 +1106,7 @@
           <w:sz w:val="24"/>
           <w:szCs w:val="24"/>
         </w:rPr>
-        <w:t>13</w:t>
+        <w:t>1</w:t>
       </w:r>
       <w:r>
         <w:rPr>
@@ -1086,36 +1115,7 @@
           <w:sz w:val="24"/>
           <w:szCs w:val="24"/>
         </w:rPr>
-        <w:t>)</w:t>
-      </w:r>
-    </w:p>
-    <w:p>
-      <w:pPr>
-        <w:spacing w:line="240" w:lineRule="auto"/>
-        <w:rPr>
-          <w:rFonts w:cstheme="minorHAnsi"/>
-          <w:b/>
-          <w:sz w:val="28"/>
-          <w:szCs w:val="28"/>
-        </w:rPr>
-      </w:pPr>
-      <w:r>
-        <w:rPr>
-          <w:rFonts w:cstheme="minorHAnsi"/>
-          <w:b/>
-          <w:sz w:val="28"/>
-          <w:szCs w:val="28"/>
-        </w:rPr>
-        <w:t>9.</w:t>
-      </w:r>
-      <w:r>
-        <w:rPr>
-          <w:rFonts w:cstheme="minorHAnsi"/>
-          <w:b/>
-          <w:sz w:val="28"/>
-          <w:szCs w:val="28"/>
-        </w:rPr>
-        <w:t xml:space="preserve"> Appendix A </w:t>
+        <w:t>4 - 15</w:t>
       </w:r>
       <w:r>
         <w:rPr>
@@ -1124,7 +1124,36 @@
           <w:sz w:val="24"/>
           <w:szCs w:val="24"/>
         </w:rPr>
-        <w:t>(pg</w:t>
+        <w:t>)</w:t>
+      </w:r>
+    </w:p>
+    <w:p>
+      <w:pPr>
+        <w:spacing w:line="240" w:lineRule="auto"/>
+        <w:rPr>
+          <w:rFonts w:cstheme="minorHAnsi"/>
+          <w:b/>
+          <w:sz w:val="28"/>
+          <w:szCs w:val="28"/>
+        </w:rPr>
+      </w:pPr>
+      <w:r>
+        <w:rPr>
+          <w:rFonts w:cstheme="minorHAnsi"/>
+          <w:b/>
+          <w:sz w:val="28"/>
+          <w:szCs w:val="28"/>
+        </w:rPr>
+        <w:t>10.</w:t>
+      </w:r>
+      <w:r>
+        <w:rPr>
+          <w:rFonts w:cstheme="minorHAnsi"/>
+          <w:b/>
+          <w:sz w:val="28"/>
+          <w:szCs w:val="28"/>
+        </w:rPr>
+        <w:t xml:space="preserve"> Appendix B </w:t>
       </w:r>
       <w:r>
         <w:rPr>
@@ -1133,7 +1162,7 @@
           <w:sz w:val="24"/>
           <w:szCs w:val="24"/>
         </w:rPr>
-        <w:t>s</w:t>
+        <w:t>(pg</w:t>
       </w:r>
       <w:r>
         <w:rPr>
@@ -1142,7 +1171,7 @@
           <w:sz w:val="24"/>
           <w:szCs w:val="24"/>
         </w:rPr>
-        <w:t>.</w:t>
+        <w:t>s</w:t>
       </w:r>
       <w:r>
         <w:rPr>
@@ -1151,7 +1180,7 @@
           <w:sz w:val="24"/>
           <w:szCs w:val="24"/>
         </w:rPr>
-        <w:t xml:space="preserve"> </w:t>
+        <w:t>.</w:t>
       </w:r>
       <w:r>
         <w:rPr>
@@ -1160,7 +1189,7 @@
           <w:sz w:val="24"/>
           <w:szCs w:val="24"/>
         </w:rPr>
-        <w:t>1</w:t>
+        <w:t xml:space="preserve"> </w:t>
       </w:r>
       <w:r>
         <w:rPr>
@@ -1169,7 +1198,7 @@
           <w:sz w:val="24"/>
           <w:szCs w:val="24"/>
         </w:rPr>
-        <w:t>4 - 15</w:t>
+        <w:t>15 - 19</w:t>
       </w:r>
       <w:r>
         <w:rPr>
@@ -1187,89 +1216,6 @@
         <w:rPr>
           <w:rFonts w:cstheme="minorHAnsi"/>
           <w:b/>
-          <w:sz w:val="28"/>
-          <w:szCs w:val="28"/>
-        </w:rPr>
-      </w:pPr>
-      <w:r>
-        <w:rPr>
-          <w:rFonts w:cstheme="minorHAnsi"/>
-          <w:b/>
-          <w:sz w:val="28"/>
-          <w:szCs w:val="28"/>
-        </w:rPr>
-        <w:t>10.</w:t>
-      </w:r>
-      <w:r>
-        <w:rPr>
-          <w:rFonts w:cstheme="minorHAnsi"/>
-          <w:b/>
-          <w:sz w:val="28"/>
-          <w:szCs w:val="28"/>
-        </w:rPr>
-        <w:t xml:space="preserve"> Appendix B </w:t>
-      </w:r>
-      <w:r>
-        <w:rPr>
-          <w:rFonts w:cstheme="minorHAnsi"/>
-          <w:bCs/>
-          <w:sz w:val="24"/>
-          <w:szCs w:val="24"/>
-        </w:rPr>
-        <w:t>(pg</w:t>
-      </w:r>
-      <w:r>
-        <w:rPr>
-          <w:rFonts w:cstheme="minorHAnsi"/>
-          <w:bCs/>
-          <w:sz w:val="24"/>
-          <w:szCs w:val="24"/>
-        </w:rPr>
-        <w:t>s</w:t>
-      </w:r>
-      <w:r>
-        <w:rPr>
-          <w:rFonts w:cstheme="minorHAnsi"/>
-          <w:bCs/>
-          <w:sz w:val="24"/>
-          <w:szCs w:val="24"/>
-        </w:rPr>
-        <w:t>.</w:t>
-      </w:r>
-      <w:r>
-        <w:rPr>
-          <w:rFonts w:cstheme="minorHAnsi"/>
-          <w:bCs/>
-          <w:sz w:val="24"/>
-          <w:szCs w:val="24"/>
-        </w:rPr>
-        <w:t xml:space="preserve"> </w:t>
-      </w:r>
-      <w:r>
-        <w:rPr>
-          <w:rFonts w:cstheme="minorHAnsi"/>
-          <w:bCs/>
-          <w:sz w:val="24"/>
-          <w:szCs w:val="24"/>
-        </w:rPr>
-        <w:t>15 - 19</w:t>
-      </w:r>
-      <w:r>
-        <w:rPr>
-          <w:rFonts w:cstheme="minorHAnsi"/>
-          <w:bCs/>
-          <w:sz w:val="24"/>
-          <w:szCs w:val="24"/>
-        </w:rPr>
-        <w:t>)</w:t>
-      </w:r>
-    </w:p>
-    <w:p>
-      <w:pPr>
-        <w:spacing w:line="240" w:lineRule="auto"/>
-        <w:rPr>
-          <w:rFonts w:cstheme="minorHAnsi"/>
-          <w:b/>
         </w:rPr>
       </w:pPr>
     </w:p>
@@ -1386,21 +1332,11 @@
       <w:r>
         <w:t xml:space="preserve">Figure </w:t>
       </w:r>
-      <w:r>
-        <w:fldChar w:fldCharType="begin"/>
-      </w:r>
-      <w:r>
-        <w:instrText xml:space="preserve"> SEQ Figure \* ARABIC </w:instrText>
-      </w:r>
-      <w:r>
-        <w:fldChar w:fldCharType="separate"/>
-      </w:r>
-      <w:r>
-        <w:t>1</w:t>
-      </w:r>
-      <w:r>
-        <w:fldChar w:fldCharType="end"/>
-      </w:r>
+      <w:fldSimple w:instr=" SEQ Figure \* ARABIC ">
+        <w:r>
+          <w:t>1</w:t>
+        </w:r>
+      </w:fldSimple>
       <w:r>
         <w:t>: APC Use Case Diagram</w:t>
       </w:r>
@@ -1427,23 +1363,19 @@
       <w:r>
         <w:t xml:space="preserve">Figure </w:t>
       </w:r>
-      <w:r>
-        <w:fldChar w:fldCharType="begin"/>
-      </w:r>
-      <w:r>
-        <w:instrText xml:space="preserve"> SEQ Figure \* ARABIC </w:instrText>
-      </w:r>
-      <w:r>
-        <w:fldChar w:fldCharType="separate"/>
-      </w:r>
-      <w:r>
-        <w:t>2</w:t>
-      </w:r>
-      <w:r>
-        <w:fldChar w:fldCharType="end"/>
-      </w:r>
-      <w:r>
-        <w:t>: Data Flow Diagram</w:t>
+      <w:fldSimple w:instr=" SEQ Figure \* ARABIC ">
+        <w:r>
+          <w:t>2</w:t>
+        </w:r>
+      </w:fldSimple>
+      <w:r>
+        <w:t xml:space="preserve">: </w:t>
+      </w:r>
+      <w:r>
+        <w:t xml:space="preserve">APC </w:t>
+      </w:r>
+      <w:r>
+        <w:t>Data Flow Diagram</w:t>
       </w:r>
       <w:r>
         <w:t xml:space="preserve"> </w:t>
@@ -1452,9 +1384,6 @@
         <w:tab/>
       </w:r>
       <w:r>
-        <w:tab/>
-      </w:r>
-      <w:r>
         <w:t>(pg.</w:t>
       </w:r>
       <w:r>
@@ -1469,7 +1398,13 @@
     </w:p>
     <w:p>
       <w:r>
-        <w:t>Figure 3: Structure Chart</w:t>
+        <w:t xml:space="preserve">Figure 3: </w:t>
+      </w:r>
+      <w:r>
+        <w:t xml:space="preserve">APC </w:t>
+      </w:r>
+      <w:r>
+        <w:t>Structure Chart</w:t>
       </w:r>
       <w:r>
         <w:t xml:space="preserve"> </w:t>
@@ -2203,15 +2138,7 @@
         </w:numPr>
       </w:pPr>
       <w:r>
-        <w:t xml:space="preserve">The overall system instillation will have to start soon </w:t>
-      </w:r>
-      <w:proofErr w:type="gramStart"/>
-      <w:r>
-        <w:t>in order to</w:t>
-      </w:r>
-      <w:proofErr w:type="gramEnd"/>
-      <w:r>
-        <w:t xml:space="preserve"> keep up with market growth</w:t>
+        <w:t>The overall system instillation will have to start soon in order to keep up with market growth</w:t>
       </w:r>
       <w:r>
         <w:t xml:space="preserve"> </w:t>
@@ -2339,15 +2266,7 @@
     </w:p>
     <w:p>
       <w:r>
-        <w:t xml:space="preserve">The new system not only has to upgrade hardware components of their current system but also the functionality of it. </w:t>
-      </w:r>
-      <w:proofErr w:type="gramStart"/>
-      <w:r>
-        <w:t>In order to</w:t>
-      </w:r>
-      <w:proofErr w:type="gramEnd"/>
-      <w:r>
-        <w:t xml:space="preserve"> streamline their new business processes, they need to shift from a paper-based system to digital in order to keep accurate and better track of their projects. This will help with efficiency, but also information loss which they detailed as a huge problem in their current system. Since all projects will be digital, they can be further organized and categorized by genre and trend to make decisions for the collective easier. Below are the main requirements that APC has made important and will be taken care of in this new system.</w:t>
+        <w:t>The new system not only has to upgrade hardware components of their current system but also the functionality of it. In order to streamline their new business processes, they need to shift from a paper-based system to digital in order to keep accurate and better track of their projects. This will help with efficiency, but also information loss which they detailed as a huge problem in their current system. Since all projects will be digital, they can be further organized and categorized by genre and trend to make decisions for the collective easier. Below are the main requirements that APC has made important and will be taken care of in this new system.</w:t>
       </w:r>
     </w:p>
     <w:p>
@@ -2448,13 +2367,7 @@
     </w:p>
     <w:p>
       <w:r>
-        <w:t xml:space="preserve">Given APC’s current position in the market as a publishing house with very little overhead they can initiate these changes with the opportunity to bring in more revenue with almost no increase to </w:t>
-      </w:r>
-      <w:r>
-        <w:t>their</w:t>
-      </w:r>
-      <w:r>
-        <w:t xml:space="preserve"> current overhead discounting the potential hiring that would give them 11 total employees.</w:t>
+        <w:t>Given APC’s current position in the market as a publishing house with very little overhead they can initiate these changes with the opportunity to bring in more revenue with almost no increase to their current overhead discounting the potential hiring that would give them 11 total employees.</w:t>
       </w:r>
     </w:p>
     <w:p>
@@ -2627,28 +2540,12 @@
     </w:p>
     <w:p>
       <w:r>
-        <w:t xml:space="preserve">The new system not only has to upgrade hardware components of their current system but also the functionality of it. </w:t>
-      </w:r>
-      <w:proofErr w:type="gramStart"/>
-      <w:r>
-        <w:t>In order to</w:t>
-      </w:r>
-      <w:proofErr w:type="gramEnd"/>
-      <w:r>
-        <w:t xml:space="preserve"> streamline their new business processes, they need to shift from a paper-based system to digital in order to keep accurate and better track of their projects. This will help with efficiency, but also information loss which they detailed as a huge problem in their current system. Since all projects will be digital, they can be further organized and categorized by genre and trend to make decisions for the collective easier.</w:t>
-      </w:r>
-    </w:p>
-    <w:p>
-      <w:r>
-        <w:t xml:space="preserve">The following high-level business processes will be what the APC system will focus on and strive to accomplish. Overall, these 6 processes are combinations of smaller low-level processes that could be fixed/solved by creating a single process. For example, a single low-level problem that APC was having was lack of information when presenting manuscripts to their Collective Members. </w:t>
-      </w:r>
-      <w:proofErr w:type="gramStart"/>
-      <w:r>
-        <w:t>In order to</w:t>
-      </w:r>
-      <w:proofErr w:type="gramEnd"/>
-      <w:r>
-        <w:t xml:space="preserve"> solve this the Digital Manuscript system was created where all important documents from other processes will be combined into a single portfolio.</w:t>
+        <w:t>The new system not only has to upgrade hardware components of their current system but also the functionality of it. In order to streamline their new business processes, they need to shift from a paper-based system to digital in order to keep accurate and better track of their projects. This will help with efficiency, but also information loss which they detailed as a huge problem in their current system. Since all projects will be digital, they can be further organized and categorized by genre and trend to make decisions for the collective easier.</w:t>
+      </w:r>
+    </w:p>
+    <w:p>
+      <w:r>
+        <w:t>The following high-level business processes will be what the APC system will focus on and strive to accomplish. Overall, these 6 processes are combinations of smaller low-level processes that could be fixed/solved by creating a single process. For example, a single low-level problem that APC was having was lack of information when presenting manuscripts to their Collective Members. In order to solve this the Digital Manuscript system was created where all important documents from other processes will be combined into a single portfolio.</w:t>
       </w:r>
     </w:p>
     <w:p>
@@ -2696,23 +2593,7 @@
         <w:t>Digital Contract system</w:t>
       </w:r>
       <w:r>
-        <w:t xml:space="preserve">: This will cover all the contract operations for APC through a stored database of all relevant contracts and past/signed contracts. This means there will be a list of pre-made contracts for authors to sign, and then can be adapted for the </w:t>
-      </w:r>
-      <w:proofErr w:type="gramStart"/>
-      <w:r>
-        <w:t>particular case</w:t>
-      </w:r>
-      <w:proofErr w:type="gramEnd"/>
-      <w:r>
-        <w:t xml:space="preserve">. Then those contracts will be labeled for that instance and then kept with each revision being saved and tracked back to the database. This database can also be accessed by all employees and then linked to the manuscript system so that contracts for </w:t>
-      </w:r>
-      <w:proofErr w:type="gramStart"/>
-      <w:r>
-        <w:t>particular manuscripts</w:t>
-      </w:r>
-      <w:proofErr w:type="gramEnd"/>
-      <w:r>
-        <w:t xml:space="preserve"> can be included in the active manuscript.</w:t>
+        <w:t>: This will cover all the contract operations for APC through a stored database of all relevant contracts and past/signed contracts. This means there will be a list of pre-made contracts for authors to sign, and then can be adapted for the particular case. Then those contracts will be labeled for that instance and then kept with each revision being saved and tracked back to the database. This database can also be accessed by all employees and then linked to the manuscript system so that contracts for particular manuscripts can be included in the active manuscript.</w:t>
       </w:r>
     </w:p>
     <w:p>
@@ -2725,15 +2606,7 @@
         <w:t>Digital Manuscript system</w:t>
       </w:r>
       <w:r>
-        <w:t xml:space="preserve">: This will cover all the Manuscript operations for APC through a stored database where all information pertaining to a certain manuscript is stored. So not only will there be the manuscript but there will also be contract information, marketing, inventory, and finance. This will allow other employees to look up </w:t>
-      </w:r>
-      <w:proofErr w:type="gramStart"/>
-      <w:r>
-        <w:t>particular manuscripts</w:t>
-      </w:r>
-      <w:proofErr w:type="gramEnd"/>
-      <w:r>
-        <w:t xml:space="preserve"> and then view all the important relevant information for that manuscript.</w:t>
+        <w:t>: This will cover all the Manuscript operations for APC through a stored database where all information pertaining to a certain manuscript is stored. So not only will there be the manuscript but there will also be contract information, marketing, inventory, and finance. This will allow other employees to look up particular manuscripts and then view all the important relevant information for that manuscript.</w:t>
       </w:r>
     </w:p>
     <w:p>
@@ -2745,23 +2618,7 @@
         <w:t>Digital Publishing system</w:t>
       </w:r>
       <w:r>
-        <w:t xml:space="preserve">: This will cover all the Publishing operations for APC using an agile based timetable system which allows for employees to submit their finished tasks and mark as complete. Then when a process of the timetable is complete alerts will be sent to the Publishing team and then the next relevant party so that they can start their next task. This will help in office workflow. To give you a better idea of the system </w:t>
-      </w:r>
-      <w:proofErr w:type="gramStart"/>
-      <w:r>
-        <w:t>here's</w:t>
-      </w:r>
-      <w:proofErr w:type="gramEnd"/>
-      <w:r>
-        <w:t xml:space="preserve"> an example: The timetable lists an element of "finish contract negotiations with author" when this element is completed the next process needs to take place. So, an alert will be sent to </w:t>
-      </w:r>
-      <w:proofErr w:type="gramStart"/>
-      <w:r>
-        <w:t>that next elements</w:t>
-      </w:r>
-      <w:proofErr w:type="gramEnd"/>
-      <w:r>
-        <w:t xml:space="preserve"> assignee. This could mean that an alert is then sent to the manager with the contract that has been signed pending approval.</w:t>
+        <w:t>: This will cover all the Publishing operations for APC using an agile based timetable system which allows for employees to submit their finished tasks and mark as complete. Then when a process of the timetable is complete alerts will be sent to the Publishing team and then the next relevant party so that they can start their next task. This will help in office workflow. To give you a better idea of the system here's an example: The timetable lists an element of "finish contract negotiations with author" when this element is completed the next process needs to take place. So, an alert will be sent to that next elements assignee. This could mean that an alert is then sent to the manager with the contract that has been signed pending approval.</w:t>
       </w:r>
     </w:p>
     <w:p>
@@ -2832,24 +2689,14 @@
       <w:r>
         <w:t xml:space="preserve">Figure </w:t>
       </w:r>
-      <w:r>
-        <w:fldChar w:fldCharType="begin"/>
-      </w:r>
-      <w:r>
-        <w:instrText xml:space="preserve"> SEQ Figure \* ARABIC </w:instrText>
-      </w:r>
-      <w:r>
-        <w:fldChar w:fldCharType="separate"/>
-      </w:r>
-      <w:r>
-        <w:rPr>
-          <w:noProof/>
-        </w:rPr>
-        <w:t>1</w:t>
-      </w:r>
-      <w:r>
-        <w:fldChar w:fldCharType="end"/>
-      </w:r>
+      <w:fldSimple w:instr=" SEQ Figure \* ARABIC ">
+        <w:r>
+          <w:rPr>
+            <w:noProof/>
+          </w:rPr>
+          <w:t>1</w:t>
+        </w:r>
+      </w:fldSimple>
       <w:r>
         <w:t>: APC Use Case Diagram</w:t>
       </w:r>
@@ -2894,42 +2741,18 @@
     </w:p>
     <w:p>
       <w:r>
-        <w:t xml:space="preserve">A Data Flow Diagram is a system that is graphically represented. It can contain data flows, processes, sources, destinations, and stores. A Use Case Diagram shows you some of the use cases in your system, some of the actors in your system, and the relationships between them. Since data flows show what the users will be putting into the system and taking out </w:t>
-      </w:r>
-      <w:proofErr w:type="gramStart"/>
-      <w:r>
-        <w:t>it’s</w:t>
-      </w:r>
-      <w:proofErr w:type="gramEnd"/>
-      <w:r>
-        <w:t xml:space="preserve"> a much more detailed representation of the </w:t>
+        <w:t xml:space="preserve">A Data Flow Diagram is a system that is graphically represented. It can contain data flows, processes, sources, destinations, and stores. A Use Case Diagram shows you some of the use cases in your system, some of the actors in your system, and the relationships between them. Since data flows show what the users will be putting into the system and taking out it’s a much more detailed representation of the </w:t>
       </w:r>
     </w:p>
     <w:p>
       <w:r>
         <w:lastRenderedPageBreak/>
-        <w:t xml:space="preserve">By creating both different levels of data flow diagrams you </w:t>
-      </w:r>
-      <w:proofErr w:type="gramStart"/>
-      <w:r>
-        <w:t>are able to</w:t>
-      </w:r>
-      <w:proofErr w:type="gramEnd"/>
-      <w:r>
-        <w:t xml:space="preserve"> convey major tasks that are expected of employees through the new system, and also how they will connect to the different processes.</w:t>
-      </w:r>
-    </w:p>
-    <w:p>
-      <w:r>
-        <w:t xml:space="preserve">The level 0 data flow diagram shows the employees right away what their main tasks will be and </w:t>
-      </w:r>
-      <w:proofErr w:type="gramStart"/>
-      <w:r>
-        <w:t>whether or not</w:t>
-      </w:r>
-      <w:proofErr w:type="gramEnd"/>
-      <w:r>
-        <w:t xml:space="preserve"> they are inputting information into the system or taking out information. Level 1 then will allow them to see where that data is going specific to their instance of work. Having this will allow APC’s team to learn their new system and its processes much faster and can clear up miscommunications that would arise if there were no visual representations.</w:t>
+        <w:t>By creating both different levels of data flow diagrams you are able to convey major tasks that are expected of employees through the new system, and also how they will connect to the different processes.</w:t>
+      </w:r>
+    </w:p>
+    <w:p>
+      <w:r>
+        <w:t>The level 0 data flow diagram shows the employees right away what their main tasks will be and whether or not they are inputting information into the system or taking out information. Level 1 then will allow them to see where that data is going specific to their instance of work. Having this will allow APC’s team to learn their new system and its processes much faster and can clear up miscommunications that would arise if there were no visual representations.</w:t>
       </w:r>
     </w:p>
     <w:p>
@@ -2991,27 +2814,14 @@
       <w:r>
         <w:t xml:space="preserve">Figure </w:t>
       </w:r>
-      <w:r>
-        <w:fldChar w:fldCharType="begin"/>
-      </w:r>
-      <w:r>
-        <w:instrText xml:space="preserve"> SEQ Figure \* ARABIC </w:instrText>
-      </w:r>
-      <w:r>
-        <w:fldChar w:fldCharType="separate"/>
-      </w:r>
-      <w:r>
-        <w:rPr>
-          <w:noProof/>
-        </w:rPr>
-        <w:t>2</w:t>
-      </w:r>
-      <w:r>
-        <w:rPr>
-          <w:noProof/>
-        </w:rPr>
-        <w:fldChar w:fldCharType="end"/>
-      </w:r>
+      <w:fldSimple w:instr=" SEQ Figure \* ARABIC ">
+        <w:r>
+          <w:rPr>
+            <w:noProof/>
+          </w:rPr>
+          <w:t>2</w:t>
+        </w:r>
+      </w:fldSimple>
       <w:r>
         <w:t>: Data Flow Diagram</w:t>
       </w:r>
@@ -3121,15 +2931,7 @@
     </w:p>
     <w:p>
       <w:r>
-        <w:t xml:space="preserve">The structure design of a system is in close connection to the human computer interface and deals with what is expected when a user performs and action in the systems interface. As shown in the human computer interface design of the physical applications and system interface is the main concern but with structure its more of the behind the scenes. All the information from the interface design is </w:t>
-      </w:r>
-      <w:proofErr w:type="gramStart"/>
-      <w:r>
-        <w:t>taken into account</w:t>
-      </w:r>
-      <w:proofErr w:type="gramEnd"/>
-      <w:r>
-        <w:t xml:space="preserve"> when creating the structure design. Looking at those design elements and then thinking what should happen when a user clicks a button is a huge part of the overall system design and is what goes into structure diagrams. This is another </w:t>
+        <w:t xml:space="preserve">The structure design of a system is in close connection to the human computer interface and deals with what is expected when a user performs and action in the systems interface. As shown in the human computer interface design of the physical applications and system interface is the main concern but with structure its more of the behind the scenes. All the information from the interface design is taken into account when creating the structure design. Looking at those design elements and then thinking what should happen when a user clicks a button is a huge part of the overall system design and is what goes into structure diagrams. This is another </w:t>
       </w:r>
       <w:r>
         <w:t>nonfunctional</w:t>
@@ -3210,13 +3012,7 @@
         </w:rPr>
       </w:pPr>
       <w:r>
-        <w:t xml:space="preserve">Figure </w:t>
-      </w:r>
-      <w:r>
-        <w:t>3</w:t>
-      </w:r>
-      <w:r>
-        <w:t>: Structure Chart</w:t>
+        <w:t>Figure 3: Structure Chart</w:t>
       </w:r>
     </w:p>
     <w:p>
@@ -3310,21 +3106,8 @@
       </w:r>
     </w:p>
     <w:p>
-      <w:proofErr w:type="gramStart"/>
-      <w:r>
-        <w:t>In order to</w:t>
-      </w:r>
-      <w:proofErr w:type="gramEnd"/>
-      <w:r>
-        <w:t xml:space="preserve"> implement all the systems and processes listed in the introduction and design element sections there are several requirements that will need to take place for this proposed project. These requirements are physical needs that will have to be implemented to support the systems that have been designed and would be implemented in this project. As a reminder the 6 systems are: Inventory tracking, Finance tracking, Manuscript system, Contract system, Marketing Portfolio, and Publishing System. </w:t>
-      </w:r>
-      <w:proofErr w:type="gramStart"/>
-      <w:r>
-        <w:t>All of</w:t>
-      </w:r>
-      <w:proofErr w:type="gramEnd"/>
-      <w:r>
-        <w:t xml:space="preserve"> these systems will require addition server and application support in order to work. The following information is the APC system requirements for those internal systems with current employee and system demands. If employee’s increase devices will be added but networking is already created to handle more employees.  </w:t>
+      <w:r>
+        <w:t xml:space="preserve">In order to implement all the systems and processes listed in the introduction and design element sections there are several requirements that will need to take place for this proposed project. These requirements are physical needs that will have to be implemented to support the systems that have been designed and would be implemented in this project. As a reminder the 6 systems are: Inventory tracking, Finance tracking, Manuscript system, Contract system, Marketing Portfolio, and Publishing System. All of these systems will require addition server and application support in order to work. The following information is the APC system requirements for those internal systems with current employee and system demands. If employee’s increase devices will be added but networking is already created to handle more employees.  </w:t>
       </w:r>
     </w:p>
     <w:p>
@@ -3354,15 +3137,7 @@
     </w:p>
     <w:p>
       <w:r>
-        <w:t xml:space="preserve">        1x xerox </w:t>
-      </w:r>
-      <w:proofErr w:type="spellStart"/>
-      <w:r>
-        <w:t>versalink</w:t>
-      </w:r>
-      <w:proofErr w:type="spellEnd"/>
-      <w:r>
-        <w:t xml:space="preserve"> c505/s printer</w:t>
+        <w:t xml:space="preserve">        1x xerox versalink c505/s printer</w:t>
       </w:r>
     </w:p>
     <w:p>
@@ -3382,15 +3157,7 @@
     </w:p>
     <w:p>
       <w:r>
-        <w:t xml:space="preserve">        </w:t>
-      </w:r>
-      <w:proofErr w:type="spellStart"/>
-      <w:r>
-        <w:t>kintone</w:t>
-      </w:r>
-      <w:proofErr w:type="spellEnd"/>
-      <w:r>
-        <w:t xml:space="preserve"> database software/system</w:t>
+        <w:t xml:space="preserve">        kintone database software/system</w:t>
       </w:r>
     </w:p>
     <w:p>
@@ -3703,23 +3470,7 @@
     </w:p>
     <w:p>
       <w:r>
-        <w:t xml:space="preserve">Thank you for taking the time to review this project design proposal for the new APC system upgrade. APC's venture into a new business area comes with a great need to explore the technical environment, which </w:t>
-      </w:r>
-      <w:proofErr w:type="gramStart"/>
-      <w:r>
-        <w:t>opens up</w:t>
-      </w:r>
-      <w:proofErr w:type="gramEnd"/>
-      <w:r>
-        <w:t xml:space="preserve"> a wide range of possibilities to explore. All the above topics and system requirements were chosen based on the needs and potential wants for APC in the future. I hope my proposal outlined a successful plan of action for APC </w:t>
-      </w:r>
-      <w:proofErr w:type="gramStart"/>
-      <w:r>
-        <w:t>and also</w:t>
-      </w:r>
-      <w:proofErr w:type="gramEnd"/>
-      <w:r>
-        <w:t xml:space="preserve"> meet all expectations for your new business venture.  </w:t>
+        <w:t xml:space="preserve">Thank you for taking the time to review this project design proposal for the new APC system upgrade. APC's venture into a new business area comes with a great need to explore the technical environment, which opens up a wide range of possibilities to explore. All the above topics and system requirements were chosen based on the needs and potential wants for APC in the future. I hope my proposal outlined a successful plan of action for APC and also meet all expectations for your new business venture.  </w:t>
       </w:r>
     </w:p>
     <w:p>
@@ -3807,23 +3558,13 @@
           <w:szCs w:val="22"/>
         </w:rPr>
       </w:pPr>
-      <w:proofErr w:type="gramStart"/>
       <w:r>
         <w:rPr>
           <w:rFonts w:asciiTheme="minorHAnsi" w:hAnsiTheme="minorHAnsi"/>
           <w:sz w:val="22"/>
           <w:szCs w:val="22"/>
         </w:rPr>
-        <w:t>In order to</w:t>
-      </w:r>
-      <w:proofErr w:type="gramEnd"/>
-      <w:r>
-        <w:rPr>
-          <w:rFonts w:asciiTheme="minorHAnsi" w:hAnsiTheme="minorHAnsi"/>
-          <w:sz w:val="22"/>
-          <w:szCs w:val="22"/>
-        </w:rPr>
-        <w:t xml:space="preserve"> streamline their new business processes, APC needs to shift from a paper-based system to digital in order to keep accurate and better track of their projects. This will help with efficiency, but also information loss which they detailed as a huge problem in their current system. Since all projects will be digital, they can be further organized and categorized by genre and trend to make decisions for the collective easier.</w:t>
+        <w:t>In order to streamline their new business processes, APC needs to shift from a paper-based system to digital in order to keep accurate and better track of their projects. This will help with efficiency, but also information loss which they detailed as a huge problem in their current system. Since all projects will be digital, they can be further organized and categorized by genre and trend to make decisions for the collective easier.</w:t>
       </w:r>
     </w:p>
     <w:p>
@@ -4226,27 +3967,7 @@
           <w:sz w:val="22"/>
           <w:szCs w:val="22"/>
         </w:rPr>
-        <w:t xml:space="preserve">Then (Marketing, Sales &amp; Distribution) will create </w:t>
-      </w:r>
-      <w:proofErr w:type="spellStart"/>
-      <w:proofErr w:type="gramStart"/>
-      <w:r>
-        <w:rPr>
-          <w:rFonts w:asciiTheme="minorHAnsi" w:hAnsiTheme="minorHAnsi"/>
-          <w:sz w:val="22"/>
-          <w:szCs w:val="22"/>
-        </w:rPr>
-        <w:t>a</w:t>
-      </w:r>
-      <w:proofErr w:type="spellEnd"/>
-      <w:proofErr w:type="gramEnd"/>
-      <w:r>
-        <w:rPr>
-          <w:rFonts w:asciiTheme="minorHAnsi" w:hAnsiTheme="minorHAnsi"/>
-          <w:sz w:val="22"/>
-          <w:szCs w:val="22"/>
-        </w:rPr>
-        <w:t xml:space="preserve"> information packet based on (Publishing Program Manager) breakdown. The packet will contain the printers and distribution businesses that will be used. This is tracked on publishing system.</w:t>
+        <w:t>Then (Marketing, Sales &amp; Distribution) will create a information packet based on (Publishing Program Manager) breakdown. The packet will contain the printers and distribution businesses that will be used. This is tracked on publishing system.</w:t>
       </w:r>
     </w:p>
     <w:p>
@@ -4694,21 +4415,7 @@
         <w:rPr>
           <w:rFonts w:cstheme="minorHAnsi"/>
         </w:rPr>
-        <w:t xml:space="preserve">This detailed instruction document is used for the Receptionist/Secretary position at APC and will detail exactly how that employee will go about starting the new manuscript process. This process will most often start when a new manuscript is sent to the dedicated email for APC and then will be transferred to the correct location by the Receptionist/Secretary. All information in this document will show exactly where and how this process should be done and any information that is unknown </w:t>
-      </w:r>
-      <w:proofErr w:type="gramStart"/>
-      <w:r>
-        <w:rPr>
-          <w:rFonts w:cstheme="minorHAnsi"/>
-        </w:rPr>
-        <w:t>is located in</w:t>
-      </w:r>
-      <w:proofErr w:type="gramEnd"/>
-      <w:r>
-        <w:rPr>
-          <w:rFonts w:cstheme="minorHAnsi"/>
-        </w:rPr>
-        <w:t xml:space="preserve"> previous documents such as the </w:t>
+        <w:t xml:space="preserve">This detailed instruction document is used for the Receptionist/Secretary position at APC and will detail exactly how that employee will go about starting the new manuscript process. This process will most often start when a new manuscript is sent to the dedicated email for APC and then will be transferred to the correct location by the Receptionist/Secretary. All information in this document will show exactly where and how this process should be done and any information that is unknown is located in previous documents such as the </w:t>
       </w:r>
       <w:r>
         <w:rPr>

</xml_diff>